<commit_message>
just before session starts
</commit_message>
<xml_diff>
--- a/ProgrammingImplementation/LO2.docx
+++ b/ProgrammingImplementation/LO2.docx
@@ -824,6 +824,57 @@
       </w:r>
     </w:p>
     <w:p>
+      <w:r>
+        <w:rPr>
+          <w:highlight w:val="yellow"/>
+        </w:rPr>
+        <w:t xml:space="preserve">Compare some common </w:t>
+      </w:r>
+      <w:proofErr w:type="gramStart"/>
+      <w:r>
+        <w:rPr>
+          <w:highlight w:val="yellow"/>
+        </w:rPr>
+        <w:t xml:space="preserve">ones </w:t>
+      </w:r>
+      <w:r>
+        <w:rPr>
+          <w:highlight w:val="yellow"/>
+        </w:rPr>
+        <w:t>:</w:t>
+      </w:r>
+      <w:proofErr w:type="gramEnd"/>
+      <w:r>
+        <w:rPr>
+          <w:highlight w:val="yellow"/>
+        </w:rPr>
+        <w:t xml:space="preserve"> complexity, </w:t>
+      </w:r>
+      <w:proofErr w:type="spellStart"/>
+      <w:r>
+        <w:rPr>
+          <w:highlight w:val="yellow"/>
+        </w:rPr>
+        <w:t>effiency</w:t>
+      </w:r>
+      <w:proofErr w:type="spellEnd"/>
+      <w:r>
+        <w:rPr>
+          <w:highlight w:val="yellow"/>
+        </w:rPr>
+        <w:t>, speed</w:t>
+      </w:r>
+    </w:p>
+    <w:p>
+      <w:r>
+        <w:rPr>
+          <w:highlight w:val="yellow"/>
+        </w:rPr>
+        <w:t>Code and illustrations</w:t>
+      </w:r>
+    </w:p>
+    <w:p/>
+    <w:p>
       <w:pPr>
         <w:pStyle w:val="Heading2"/>
       </w:pPr>
@@ -840,11 +891,55 @@
       </w:r>
     </w:p>
     <w:p>
+      <w:r>
+        <w:rPr>
+          <w:highlight w:val="yellow"/>
+        </w:rPr>
+        <w:t xml:space="preserve">Compare some common </w:t>
+      </w:r>
+      <w:proofErr w:type="gramStart"/>
+      <w:r>
+        <w:rPr>
+          <w:highlight w:val="yellow"/>
+        </w:rPr>
+        <w:t>ones :</w:t>
+      </w:r>
+      <w:proofErr w:type="gramEnd"/>
+      <w:r>
+        <w:rPr>
+          <w:highlight w:val="yellow"/>
+        </w:rPr>
+        <w:t xml:space="preserve"> complexity, </w:t>
+      </w:r>
+      <w:proofErr w:type="spellStart"/>
+      <w:r>
+        <w:rPr>
+          <w:highlight w:val="yellow"/>
+        </w:rPr>
+        <w:t>effiency</w:t>
+      </w:r>
+      <w:proofErr w:type="spellEnd"/>
+      <w:r>
+        <w:rPr>
+          <w:highlight w:val="yellow"/>
+        </w:rPr>
+        <w:t>, speed</w:t>
+      </w:r>
+    </w:p>
+    <w:p>
+      <w:r>
+        <w:rPr>
+          <w:highlight w:val="yellow"/>
+        </w:rPr>
+        <w:t>Code and illustrations</w:t>
+      </w:r>
+    </w:p>
+    <w:p>
       <w:pPr>
         <w:pStyle w:val="Heading1"/>
       </w:pPr>
       <w:r>
-        <w:t>Testing</w:t>
+        <w:t>Debugging</w:t>
       </w:r>
     </w:p>
     <w:p>
@@ -878,6 +973,35 @@
       </w:r>
     </w:p>
     <w:p>
+      <w:r>
+        <w:rPr>
+          <w:highlight w:val="yellow"/>
+        </w:rPr>
+        <w:t>Watches, conditionals, call stack</w:t>
+      </w:r>
+    </w:p>
+    <w:p>
+      <w:pPr>
+        <w:pStyle w:val="Heading1"/>
+      </w:pPr>
+      <w:r>
+        <w:t>Testing</w:t>
+      </w:r>
+    </w:p>
+    <w:p>
+      <w:pPr>
+        <w:rPr>
+          <w:highlight w:val="yellow"/>
+        </w:rPr>
+      </w:pPr>
+      <w:r>
+        <w:rPr>
+          <w:highlight w:val="yellow"/>
+        </w:rPr>
+        <w:t>Explain the concept of testing and, using an example program you have written, show how a software program can be tested in different ways such as:</w:t>
+      </w:r>
+    </w:p>
+    <w:p>
       <w:pPr>
         <w:numPr>
           <w:ilvl w:val="0"/>
@@ -891,7 +1015,7 @@
         <w:rPr>
           <w:highlight w:val="yellow"/>
         </w:rPr>
-        <w:t>Black bock and white box testing</w:t>
+        <w:t>Use of debugging tools, break points, steps</w:t>
       </w:r>
     </w:p>
     <w:p>
@@ -908,6 +1032,36 @@
         <w:rPr>
           <w:highlight w:val="yellow"/>
         </w:rPr>
+        <w:t>Black bo</w:t>
+      </w:r>
+      <w:r>
+        <w:rPr>
+          <w:highlight w:val="yellow"/>
+        </w:rPr>
+        <w:t>x</w:t>
+      </w:r>
+      <w:r>
+        <w:rPr>
+          <w:highlight w:val="yellow"/>
+        </w:rPr>
+        <w:t xml:space="preserve"> and white box testing</w:t>
+      </w:r>
+    </w:p>
+    <w:p>
+      <w:pPr>
+        <w:numPr>
+          <w:ilvl w:val="0"/>
+          <w:numId w:val="4"/>
+        </w:numPr>
+        <w:rPr>
+          <w:highlight w:val="yellow"/>
+        </w:rPr>
+      </w:pPr>
+      <w:r>
+        <w:rPr>
+          <w:highlight w:val="yellow"/>
+        </w:rPr>
+        <w:lastRenderedPageBreak/>
         <w:t>Explain the concepts of alpha and beta testing.</w:t>
       </w:r>
     </w:p>
@@ -922,6 +1076,20 @@
         <w:rPr>
           <w:highlight w:val="yellow"/>
         </w:rPr>
+        <w:t>Black Box and White Box Testing</w:t>
+      </w:r>
+    </w:p>
+    <w:p>
+      <w:pPr>
+        <w:pStyle w:val="Heading2"/>
+        <w:rPr>
+          <w:highlight w:val="yellow"/>
+        </w:rPr>
+      </w:pPr>
+      <w:r>
+        <w:rPr>
+          <w:highlight w:val="yellow"/>
+        </w:rPr>
         <w:t>Alpha and Beta Testing</w:t>
       </w:r>
     </w:p>
@@ -974,8 +1142,12 @@
       </w:r>
     </w:p>
     <w:sectPr>
-      <w:headerReference w:type="default" r:id="rId10"/>
-      <w:footerReference w:type="default" r:id="rId11"/>
+      <w:headerReference w:type="even" r:id="rId10"/>
+      <w:headerReference w:type="default" r:id="rId11"/>
+      <w:footerReference w:type="even" r:id="rId12"/>
+      <w:footerReference w:type="default" r:id="rId13"/>
+      <w:headerReference w:type="first" r:id="rId14"/>
+      <w:footerReference w:type="first" r:id="rId15"/>
       <w:pgSz w:w="11906" w:h="16838"/>
       <w:pgMar w:top="1440" w:right="1440" w:bottom="1440" w:left="1440" w:header="708" w:footer="708" w:gutter="0"/>
       <w:cols w:space="708"/>
@@ -1011,6 +1183,16 @@
 </file>
 
 <file path=word/footer1.xml><?xml version="1.0" encoding="utf-8"?>
+<w:ftr xmlns:wpc="http://schemas.microsoft.com/office/word/2010/wordprocessingCanvas" xmlns:cx="http://schemas.microsoft.com/office/drawing/2014/chartex" xmlns:cx1="http://schemas.microsoft.com/office/drawing/2015/9/8/chartex" xmlns:cx2="http://schemas.microsoft.com/office/drawing/2015/10/21/chartex" xmlns:cx3="http://schemas.microsoft.com/office/drawing/2016/5/9/chartex" xmlns:cx4="http://schemas.microsoft.com/office/drawing/2016/5/10/chartex" xmlns:cx5="http://schemas.microsoft.com/office/drawing/2016/5/11/chartex" xmlns:cx6="http://schemas.microsoft.com/office/drawing/2016/5/12/chartex" xmlns:cx7="http://schemas.microsoft.com/office/drawing/2016/5/13/chartex" xmlns:cx8="http://schemas.microsoft.com/office/drawing/2016/5/14/chartex" xmlns:mc="http://schemas.openxmlformats.org/markup-compatibility/2006" xmlns:aink="http://schemas.microsoft.com/office/drawing/2016/ink" xmlns:am3d="http://schemas.microsoft.com/office/drawing/2017/model3d" xmlns:o="urn:schemas-microsoft-com:office:office" xmlns:oel="http://schemas.microsoft.com/office/2019/extlst" xmlns:r="http://schemas.openxmlformats.org/officeDocument/2006/relationships" xmlns:m="http://schemas.openxmlformats.org/officeDocument/2006/math" xmlns:v="urn:schemas-microsoft-com:vml" xmlns:wp14="http://schemas.microsoft.com/office/word/2010/wordprocessingDrawing" xmlns:wp="http://schemas.openxmlformats.org/drawingml/2006/wordprocessingDrawing" xmlns:w10="urn:schemas-microsoft-com:office:word" xmlns:w="http://schemas.openxmlformats.org/wordprocessingml/2006/main" xmlns:w14="http://schemas.microsoft.com/office/word/2010/wordml" xmlns:w15="http://schemas.microsoft.com/office/word/2012/wordml" xmlns:w16cex="http://schemas.microsoft.com/office/word/2018/wordml/cex" xmlns:w16cid="http://schemas.microsoft.com/office/word/2016/wordml/cid" xmlns:w16="http://schemas.microsoft.com/office/word/2018/wordml" xmlns:w16du="http://schemas.microsoft.com/office/word/2023/wordml/word16du" xmlns:w16sdtdh="http://schemas.microsoft.com/office/word/2020/wordml/sdtdatahash" xmlns:w16sdtfl="http://schemas.microsoft.com/office/word/2024/wordml/sdtformatlock" xmlns:w16se="http://schemas.microsoft.com/office/word/2015/wordml/symex" xmlns:wpg="http://schemas.microsoft.com/office/word/2010/wordprocessingGroup" xmlns:wpi="http://schemas.microsoft.com/office/word/2010/wordprocessingInk" xmlns:wne="http://schemas.microsoft.com/office/word/2006/wordml" xmlns:wps="http://schemas.microsoft.com/office/word/2010/wordprocessingShape" mc:Ignorable="w14 w15 w16se w16cid w16 w16cex w16sdtdh w16sdtfl w16du wp14">
+  <w:p>
+    <w:pPr>
+      <w:pStyle w:val="Footer"/>
+    </w:pPr>
+  </w:p>
+</w:ftr>
+</file>
+
+<file path=word/footer2.xml><?xml version="1.0" encoding="utf-8"?>
 <w:ftr xmlns:wpc="http://schemas.microsoft.com/office/word/2010/wordprocessingCanvas" xmlns:cx="http://schemas.microsoft.com/office/drawing/2014/chartex" xmlns:cx1="http://schemas.microsoft.com/office/drawing/2015/9/8/chartex" xmlns:cx2="http://schemas.microsoft.com/office/drawing/2015/10/21/chartex" xmlns:cx3="http://schemas.microsoft.com/office/drawing/2016/5/9/chartex" xmlns:cx4="http://schemas.microsoft.com/office/drawing/2016/5/10/chartex" xmlns:cx5="http://schemas.microsoft.com/office/drawing/2016/5/11/chartex" xmlns:cx6="http://schemas.microsoft.com/office/drawing/2016/5/12/chartex" xmlns:cx7="http://schemas.microsoft.com/office/drawing/2016/5/13/chartex" xmlns:cx8="http://schemas.microsoft.com/office/drawing/2016/5/14/chartex" xmlns:mc="http://schemas.openxmlformats.org/markup-compatibility/2006" xmlns:aink="http://schemas.microsoft.com/office/drawing/2016/ink" xmlns:am3d="http://schemas.microsoft.com/office/drawing/2017/model3d" xmlns:o="urn:schemas-microsoft-com:office:office" xmlns:oel="http://schemas.microsoft.com/office/2019/extlst" xmlns:r="http://schemas.openxmlformats.org/officeDocument/2006/relationships" xmlns:m="http://schemas.openxmlformats.org/officeDocument/2006/math" xmlns:v="urn:schemas-microsoft-com:vml" xmlns:wp14="http://schemas.microsoft.com/office/word/2010/wordprocessingDrawing" xmlns:wp="http://schemas.openxmlformats.org/drawingml/2006/wordprocessingDrawing" xmlns:w10="urn:schemas-microsoft-com:office:word" xmlns:w="http://schemas.openxmlformats.org/wordprocessingml/2006/main" xmlns:w14="http://schemas.microsoft.com/office/word/2010/wordml" xmlns:w15="http://schemas.microsoft.com/office/word/2012/wordml" xmlns:w16cex="http://schemas.microsoft.com/office/word/2018/wordml/cex" xmlns:w16cid="http://schemas.microsoft.com/office/word/2016/wordml/cid" xmlns:w16="http://schemas.microsoft.com/office/word/2018/wordml" xmlns:w16du="http://schemas.microsoft.com/office/word/2023/wordml/word16du" xmlns:w16sdtdh="http://schemas.microsoft.com/office/word/2020/wordml/sdtdatahash" xmlns:w16sdtfl="http://schemas.microsoft.com/office/word/2024/wordml/sdtformatlock" xmlns:w16se="http://schemas.microsoft.com/office/word/2015/wordml/symex" xmlns:wpg="http://schemas.microsoft.com/office/word/2010/wordprocessingGroup" xmlns:wpi="http://schemas.microsoft.com/office/word/2010/wordprocessingInk" xmlns:wne="http://schemas.microsoft.com/office/word/2006/wordml" xmlns:wps="http://schemas.microsoft.com/office/word/2010/wordprocessingShape" mc:Ignorable="w14 w15 w16se w16cid w16 w16cex w16sdtdh w16sdtfl w16du wp14">
   <w:p>
     <w:pPr>
@@ -1078,6 +1260,16 @@
 </w:ftr>
 </file>
 
+<file path=word/footer3.xml><?xml version="1.0" encoding="utf-8"?>
+<w:ftr xmlns:wpc="http://schemas.microsoft.com/office/word/2010/wordprocessingCanvas" xmlns:cx="http://schemas.microsoft.com/office/drawing/2014/chartex" xmlns:cx1="http://schemas.microsoft.com/office/drawing/2015/9/8/chartex" xmlns:cx2="http://schemas.microsoft.com/office/drawing/2015/10/21/chartex" xmlns:cx3="http://schemas.microsoft.com/office/drawing/2016/5/9/chartex" xmlns:cx4="http://schemas.microsoft.com/office/drawing/2016/5/10/chartex" xmlns:cx5="http://schemas.microsoft.com/office/drawing/2016/5/11/chartex" xmlns:cx6="http://schemas.microsoft.com/office/drawing/2016/5/12/chartex" xmlns:cx7="http://schemas.microsoft.com/office/drawing/2016/5/13/chartex" xmlns:cx8="http://schemas.microsoft.com/office/drawing/2016/5/14/chartex" xmlns:mc="http://schemas.openxmlformats.org/markup-compatibility/2006" xmlns:aink="http://schemas.microsoft.com/office/drawing/2016/ink" xmlns:am3d="http://schemas.microsoft.com/office/drawing/2017/model3d" xmlns:o="urn:schemas-microsoft-com:office:office" xmlns:oel="http://schemas.microsoft.com/office/2019/extlst" xmlns:r="http://schemas.openxmlformats.org/officeDocument/2006/relationships" xmlns:m="http://schemas.openxmlformats.org/officeDocument/2006/math" xmlns:v="urn:schemas-microsoft-com:vml" xmlns:wp14="http://schemas.microsoft.com/office/word/2010/wordprocessingDrawing" xmlns:wp="http://schemas.openxmlformats.org/drawingml/2006/wordprocessingDrawing" xmlns:w10="urn:schemas-microsoft-com:office:word" xmlns:w="http://schemas.openxmlformats.org/wordprocessingml/2006/main" xmlns:w14="http://schemas.microsoft.com/office/word/2010/wordml" xmlns:w15="http://schemas.microsoft.com/office/word/2012/wordml" xmlns:w16cex="http://schemas.microsoft.com/office/word/2018/wordml/cex" xmlns:w16cid="http://schemas.microsoft.com/office/word/2016/wordml/cid" xmlns:w16="http://schemas.microsoft.com/office/word/2018/wordml" xmlns:w16du="http://schemas.microsoft.com/office/word/2023/wordml/word16du" xmlns:w16sdtdh="http://schemas.microsoft.com/office/word/2020/wordml/sdtdatahash" xmlns:w16sdtfl="http://schemas.microsoft.com/office/word/2024/wordml/sdtformatlock" xmlns:w16se="http://schemas.microsoft.com/office/word/2015/wordml/symex" xmlns:wpg="http://schemas.microsoft.com/office/word/2010/wordprocessingGroup" xmlns:wpi="http://schemas.microsoft.com/office/word/2010/wordprocessingInk" xmlns:wne="http://schemas.microsoft.com/office/word/2006/wordml" xmlns:wps="http://schemas.microsoft.com/office/word/2010/wordprocessingShape" mc:Ignorable="w14 w15 w16se w16cid w16 w16cex w16sdtdh w16sdtfl w16du wp14">
+  <w:p>
+    <w:pPr>
+      <w:pStyle w:val="Footer"/>
+    </w:pPr>
+  </w:p>
+</w:ftr>
+</file>
+
 <file path=word/footnotes.xml><?xml version="1.0" encoding="utf-8"?>
 <w:footnotes xmlns:wpc="http://schemas.microsoft.com/office/word/2010/wordprocessingCanvas" xmlns:cx="http://schemas.microsoft.com/office/drawing/2014/chartex" xmlns:cx1="http://schemas.microsoft.com/office/drawing/2015/9/8/chartex" xmlns:cx2="http://schemas.microsoft.com/office/drawing/2015/10/21/chartex" xmlns:cx3="http://schemas.microsoft.com/office/drawing/2016/5/9/chartex" xmlns:cx4="http://schemas.microsoft.com/office/drawing/2016/5/10/chartex" xmlns:cx5="http://schemas.microsoft.com/office/drawing/2016/5/11/chartex" xmlns:cx6="http://schemas.microsoft.com/office/drawing/2016/5/12/chartex" xmlns:cx7="http://schemas.microsoft.com/office/drawing/2016/5/13/chartex" xmlns:cx8="http://schemas.microsoft.com/office/drawing/2016/5/14/chartex" xmlns:mc="http://schemas.openxmlformats.org/markup-compatibility/2006" xmlns:aink="http://schemas.microsoft.com/office/drawing/2016/ink" xmlns:am3d="http://schemas.microsoft.com/office/drawing/2017/model3d" xmlns:o="urn:schemas-microsoft-com:office:office" xmlns:oel="http://schemas.microsoft.com/office/2019/extlst" xmlns:r="http://schemas.openxmlformats.org/officeDocument/2006/relationships" xmlns:m="http://schemas.openxmlformats.org/officeDocument/2006/math" xmlns:v="urn:schemas-microsoft-com:vml" xmlns:wp14="http://schemas.microsoft.com/office/word/2010/wordprocessingDrawing" xmlns:wp="http://schemas.openxmlformats.org/drawingml/2006/wordprocessingDrawing" xmlns:w10="urn:schemas-microsoft-com:office:word" xmlns:w="http://schemas.openxmlformats.org/wordprocessingml/2006/main" xmlns:w14="http://schemas.microsoft.com/office/word/2010/wordml" xmlns:w15="http://schemas.microsoft.com/office/word/2012/wordml" xmlns:w16cex="http://schemas.microsoft.com/office/word/2018/wordml/cex" xmlns:w16cid="http://schemas.microsoft.com/office/word/2016/wordml/cid" xmlns:w16="http://schemas.microsoft.com/office/word/2018/wordml" xmlns:w16du="http://schemas.microsoft.com/office/word/2023/wordml/word16du" xmlns:w16sdtdh="http://schemas.microsoft.com/office/word/2020/wordml/sdtdatahash" xmlns:w16sdtfl="http://schemas.microsoft.com/office/word/2024/wordml/sdtformatlock" xmlns:w16se="http://schemas.microsoft.com/office/word/2015/wordml/symex" xmlns:wpg="http://schemas.microsoft.com/office/word/2010/wordprocessingGroup" xmlns:wpi="http://schemas.microsoft.com/office/word/2010/wordprocessingInk" xmlns:wne="http://schemas.microsoft.com/office/word/2006/wordml" xmlns:wps="http://schemas.microsoft.com/office/word/2010/wordprocessingShape" mc:Ignorable="w14 w15 w16se w16cid w16 w16cex w16sdtdh w16sdtfl w16du wp14">
   <w:footnote w:type="separator" w:id="-1">
@@ -1104,6 +1296,16 @@
 </file>
 
 <file path=word/header1.xml><?xml version="1.0" encoding="utf-8"?>
+<w:hdr xmlns:wpc="http://schemas.microsoft.com/office/word/2010/wordprocessingCanvas" xmlns:cx="http://schemas.microsoft.com/office/drawing/2014/chartex" xmlns:cx1="http://schemas.microsoft.com/office/drawing/2015/9/8/chartex" xmlns:cx2="http://schemas.microsoft.com/office/drawing/2015/10/21/chartex" xmlns:cx3="http://schemas.microsoft.com/office/drawing/2016/5/9/chartex" xmlns:cx4="http://schemas.microsoft.com/office/drawing/2016/5/10/chartex" xmlns:cx5="http://schemas.microsoft.com/office/drawing/2016/5/11/chartex" xmlns:cx6="http://schemas.microsoft.com/office/drawing/2016/5/12/chartex" xmlns:cx7="http://schemas.microsoft.com/office/drawing/2016/5/13/chartex" xmlns:cx8="http://schemas.microsoft.com/office/drawing/2016/5/14/chartex" xmlns:mc="http://schemas.openxmlformats.org/markup-compatibility/2006" xmlns:aink="http://schemas.microsoft.com/office/drawing/2016/ink" xmlns:am3d="http://schemas.microsoft.com/office/drawing/2017/model3d" xmlns:o="urn:schemas-microsoft-com:office:office" xmlns:oel="http://schemas.microsoft.com/office/2019/extlst" xmlns:r="http://schemas.openxmlformats.org/officeDocument/2006/relationships" xmlns:m="http://schemas.openxmlformats.org/officeDocument/2006/math" xmlns:v="urn:schemas-microsoft-com:vml" xmlns:wp14="http://schemas.microsoft.com/office/word/2010/wordprocessingDrawing" xmlns:wp="http://schemas.openxmlformats.org/drawingml/2006/wordprocessingDrawing" xmlns:w10="urn:schemas-microsoft-com:office:word" xmlns:w="http://schemas.openxmlformats.org/wordprocessingml/2006/main" xmlns:w14="http://schemas.microsoft.com/office/word/2010/wordml" xmlns:w15="http://schemas.microsoft.com/office/word/2012/wordml" xmlns:w16cex="http://schemas.microsoft.com/office/word/2018/wordml/cex" xmlns:w16cid="http://schemas.microsoft.com/office/word/2016/wordml/cid" xmlns:w16="http://schemas.microsoft.com/office/word/2018/wordml" xmlns:w16du="http://schemas.microsoft.com/office/word/2023/wordml/word16du" xmlns:w16sdtdh="http://schemas.microsoft.com/office/word/2020/wordml/sdtdatahash" xmlns:w16sdtfl="http://schemas.microsoft.com/office/word/2024/wordml/sdtformatlock" xmlns:w16se="http://schemas.microsoft.com/office/word/2015/wordml/symex" xmlns:wpg="http://schemas.microsoft.com/office/word/2010/wordprocessingGroup" xmlns:wpi="http://schemas.microsoft.com/office/word/2010/wordprocessingInk" xmlns:wne="http://schemas.microsoft.com/office/word/2006/wordml" xmlns:wps="http://schemas.microsoft.com/office/word/2010/wordprocessingShape" mc:Ignorable="w14 w15 w16se w16cid w16 w16cex w16sdtdh w16sdtfl w16du wp14">
+  <w:p>
+    <w:pPr>
+      <w:pStyle w:val="Header"/>
+    </w:pPr>
+  </w:p>
+</w:hdr>
+</file>
+
+<file path=word/header2.xml><?xml version="1.0" encoding="utf-8"?>
 <w:hdr xmlns:wpc="http://schemas.microsoft.com/office/word/2010/wordprocessingCanvas" xmlns:cx="http://schemas.microsoft.com/office/drawing/2014/chartex" xmlns:cx1="http://schemas.microsoft.com/office/drawing/2015/9/8/chartex" xmlns:cx2="http://schemas.microsoft.com/office/drawing/2015/10/21/chartex" xmlns:cx3="http://schemas.microsoft.com/office/drawing/2016/5/9/chartex" xmlns:cx4="http://schemas.microsoft.com/office/drawing/2016/5/10/chartex" xmlns:cx5="http://schemas.microsoft.com/office/drawing/2016/5/11/chartex" xmlns:cx6="http://schemas.microsoft.com/office/drawing/2016/5/12/chartex" xmlns:cx7="http://schemas.microsoft.com/office/drawing/2016/5/13/chartex" xmlns:cx8="http://schemas.microsoft.com/office/drawing/2016/5/14/chartex" xmlns:mc="http://schemas.openxmlformats.org/markup-compatibility/2006" xmlns:aink="http://schemas.microsoft.com/office/drawing/2016/ink" xmlns:am3d="http://schemas.microsoft.com/office/drawing/2017/model3d" xmlns:o="urn:schemas-microsoft-com:office:office" xmlns:oel="http://schemas.microsoft.com/office/2019/extlst" xmlns:r="http://schemas.openxmlformats.org/officeDocument/2006/relationships" xmlns:m="http://schemas.openxmlformats.org/officeDocument/2006/math" xmlns:v="urn:schemas-microsoft-com:vml" xmlns:wp14="http://schemas.microsoft.com/office/word/2010/wordprocessingDrawing" xmlns:wp="http://schemas.openxmlformats.org/drawingml/2006/wordprocessingDrawing" xmlns:w10="urn:schemas-microsoft-com:office:word" xmlns:w="http://schemas.openxmlformats.org/wordprocessingml/2006/main" xmlns:w14="http://schemas.microsoft.com/office/word/2010/wordml" xmlns:w15="http://schemas.microsoft.com/office/word/2012/wordml" xmlns:w16cex="http://schemas.microsoft.com/office/word/2018/wordml/cex" xmlns:w16cid="http://schemas.microsoft.com/office/word/2016/wordml/cid" xmlns:w16="http://schemas.microsoft.com/office/word/2018/wordml" xmlns:w16du="http://schemas.microsoft.com/office/word/2023/wordml/word16du" xmlns:w16sdtdh="http://schemas.microsoft.com/office/word/2020/wordml/sdtdatahash" xmlns:w16sdtfl="http://schemas.microsoft.com/office/word/2024/wordml/sdtformatlock" xmlns:w16se="http://schemas.microsoft.com/office/word/2015/wordml/symex" xmlns:wpg="http://schemas.microsoft.com/office/word/2010/wordprocessingGroup" xmlns:wpi="http://schemas.microsoft.com/office/word/2010/wordprocessingInk" xmlns:wne="http://schemas.microsoft.com/office/word/2006/wordml" xmlns:wps="http://schemas.microsoft.com/office/word/2010/wordprocessingShape" mc:Ignorable="w14 w15 w16se w16cid w16 w16cex w16sdtdh w16sdtfl w16du wp14">
   <w:p>
     <w:pPr>
@@ -1126,8 +1328,24 @@
       <w:pStyle w:val="Header"/>
     </w:pPr>
     <w:r>
-      <w:t>Due 9/05/2025</w:t>
+      <w:t xml:space="preserve">Due </w:t>
     </w:r>
+    <w:r>
+      <w:t>18</w:t>
+    </w:r>
+    <w:r>
+      <w:t>/05/2025</w:t>
+    </w:r>
+  </w:p>
+</w:hdr>
+</file>
+
+<file path=word/header3.xml><?xml version="1.0" encoding="utf-8"?>
+<w:hdr xmlns:wpc="http://schemas.microsoft.com/office/word/2010/wordprocessingCanvas" xmlns:cx="http://schemas.microsoft.com/office/drawing/2014/chartex" xmlns:cx1="http://schemas.microsoft.com/office/drawing/2015/9/8/chartex" xmlns:cx2="http://schemas.microsoft.com/office/drawing/2015/10/21/chartex" xmlns:cx3="http://schemas.microsoft.com/office/drawing/2016/5/9/chartex" xmlns:cx4="http://schemas.microsoft.com/office/drawing/2016/5/10/chartex" xmlns:cx5="http://schemas.microsoft.com/office/drawing/2016/5/11/chartex" xmlns:cx6="http://schemas.microsoft.com/office/drawing/2016/5/12/chartex" xmlns:cx7="http://schemas.microsoft.com/office/drawing/2016/5/13/chartex" xmlns:cx8="http://schemas.microsoft.com/office/drawing/2016/5/14/chartex" xmlns:mc="http://schemas.openxmlformats.org/markup-compatibility/2006" xmlns:aink="http://schemas.microsoft.com/office/drawing/2016/ink" xmlns:am3d="http://schemas.microsoft.com/office/drawing/2017/model3d" xmlns:o="urn:schemas-microsoft-com:office:office" xmlns:oel="http://schemas.microsoft.com/office/2019/extlst" xmlns:r="http://schemas.openxmlformats.org/officeDocument/2006/relationships" xmlns:m="http://schemas.openxmlformats.org/officeDocument/2006/math" xmlns:v="urn:schemas-microsoft-com:vml" xmlns:wp14="http://schemas.microsoft.com/office/word/2010/wordprocessingDrawing" xmlns:wp="http://schemas.openxmlformats.org/drawingml/2006/wordprocessingDrawing" xmlns:w10="urn:schemas-microsoft-com:office:word" xmlns:w="http://schemas.openxmlformats.org/wordprocessingml/2006/main" xmlns:w14="http://schemas.microsoft.com/office/word/2010/wordml" xmlns:w15="http://schemas.microsoft.com/office/word/2012/wordml" xmlns:w16cex="http://schemas.microsoft.com/office/word/2018/wordml/cex" xmlns:w16cid="http://schemas.microsoft.com/office/word/2016/wordml/cid" xmlns:w16="http://schemas.microsoft.com/office/word/2018/wordml" xmlns:w16du="http://schemas.microsoft.com/office/word/2023/wordml/word16du" xmlns:w16sdtdh="http://schemas.microsoft.com/office/word/2020/wordml/sdtdatahash" xmlns:w16sdtfl="http://schemas.microsoft.com/office/word/2024/wordml/sdtformatlock" xmlns:w16se="http://schemas.microsoft.com/office/word/2015/wordml/symex" xmlns:wpg="http://schemas.microsoft.com/office/word/2010/wordprocessingGroup" xmlns:wpi="http://schemas.microsoft.com/office/word/2010/wordprocessingInk" xmlns:wne="http://schemas.microsoft.com/office/word/2006/wordml" xmlns:wps="http://schemas.microsoft.com/office/word/2010/wordprocessingShape" mc:Ignorable="w14 w15 w16se w16cid w16 w16cex w16sdtdh w16sdtfl w16du wp14">
+  <w:p>
+    <w:pPr>
+      <w:pStyle w:val="Header"/>
+    </w:pPr>
   </w:p>
 </w:hdr>
 </file>
@@ -2345,6 +2563,7 @@
   <w:style w:type="character" w:default="1" w:styleId="DefaultParagraphFont">
     <w:name w:val="Default Paragraph Font"/>
     <w:uiPriority w:val="1"/>
+    <w:semiHidden/>
     <w:unhideWhenUsed/>
   </w:style>
   <w:style w:type="table" w:default="1" w:styleId="TableNormal">

</xml_diff>